<commit_message>
simple algorithm & LICENSE.md
</commit_message>
<xml_diff>
--- a/note.docx
+++ b/note.docx
@@ -78,12 +78,21 @@
           <w:szCs w:val="28"/>
         </w:rPr>
       </w:pPr>
-      <w:r>
-        <w:rPr>
-          <w:sz w:val="24"/>
-          <w:szCs w:val="28"/>
-        </w:rPr>
-        <w:t>BoardGameGeek Reviews(</w:t>
+      <w:proofErr w:type="spellStart"/>
+      <w:r>
+        <w:rPr>
+          <w:sz w:val="24"/>
+          <w:szCs w:val="28"/>
+        </w:rPr>
+        <w:t>BoardGameGeek</w:t>
+      </w:r>
+      <w:proofErr w:type="spellEnd"/>
+      <w:r>
+        <w:rPr>
+          <w:sz w:val="24"/>
+          <w:szCs w:val="28"/>
+        </w:rPr>
+        <w:t xml:space="preserve"> Reviews(</w:t>
       </w:r>
       <w:hyperlink r:id="rId8" w:history="1">
         <w:r>
@@ -148,7 +157,25 @@
           <w:sz w:val="24"/>
           <w:szCs w:val="28"/>
         </w:rPr>
-        <w:t>등 유용할 수도 있는 데이터셋을 몇가지 찾을 수 있었음.</w:t>
+        <w:t xml:space="preserve">등 유용할 수도 있는 데이터셋을 </w:t>
+      </w:r>
+      <w:proofErr w:type="gramStart"/>
+      <w:r>
+        <w:rPr>
+          <w:rFonts w:hint="eastAsia"/>
+          <w:sz w:val="24"/>
+          <w:szCs w:val="28"/>
+        </w:rPr>
+        <w:t>몇가지</w:t>
+      </w:r>
+      <w:proofErr w:type="gramEnd"/>
+      <w:r>
+        <w:rPr>
+          <w:rFonts w:hint="eastAsia"/>
+          <w:sz w:val="24"/>
+          <w:szCs w:val="28"/>
+        </w:rPr>
+        <w:t xml:space="preserve"> 찾을 수 있었음.</w:t>
       </w:r>
       <w:r>
         <w:rPr>
@@ -165,12 +192,21 @@
         </w:rPr>
         <w:t xml:space="preserve">특히 </w:t>
       </w:r>
-      <w:r>
-        <w:rPr>
-          <w:sz w:val="24"/>
-          <w:szCs w:val="28"/>
-        </w:rPr>
-        <w:t xml:space="preserve">BoardGameGeek Reviews </w:t>
+      <w:proofErr w:type="spellStart"/>
+      <w:r>
+        <w:rPr>
+          <w:sz w:val="24"/>
+          <w:szCs w:val="28"/>
+        </w:rPr>
+        <w:t>BoardGameGeek</w:t>
+      </w:r>
+      <w:proofErr w:type="spellEnd"/>
+      <w:r>
+        <w:rPr>
+          <w:sz w:val="24"/>
+          <w:szCs w:val="28"/>
+        </w:rPr>
+        <w:t xml:space="preserve"> Reviews </w:t>
       </w:r>
       <w:r>
         <w:rPr>
@@ -300,6 +336,7 @@
           <w:szCs w:val="28"/>
         </w:rPr>
       </w:pPr>
+      <w:proofErr w:type="spellStart"/>
       <w:r>
         <w:rPr>
           <w:rFonts w:hint="eastAsia"/>
@@ -313,7 +350,15 @@
           <w:sz w:val="24"/>
           <w:szCs w:val="28"/>
         </w:rPr>
-        <w:t xml:space="preserve">oardGameGeek Reviews </w:t>
+        <w:t>oardGameGeek</w:t>
+      </w:r>
+      <w:proofErr w:type="spellEnd"/>
+      <w:r>
+        <w:rPr>
+          <w:sz w:val="24"/>
+          <w:szCs w:val="28"/>
+        </w:rPr>
+        <w:t xml:space="preserve"> Reviews </w:t>
       </w:r>
       <w:r>
         <w:rPr>
@@ -442,16 +487,7 @@
           <w:sz w:val="28"/>
           <w:szCs w:val="32"/>
         </w:rPr>
-        <w:t>021.11.1</w:t>
-      </w:r>
-      <w:r>
-        <w:rPr>
-          <w:b/>
-          <w:bCs/>
-          <w:sz w:val="28"/>
-          <w:szCs w:val="32"/>
-        </w:rPr>
-        <w:t>8</w:t>
+        <w:t>021.11.18</w:t>
       </w:r>
     </w:p>
     <w:p>
@@ -538,20 +574,47 @@
         </w:rPr>
         <w:t xml:space="preserve">또한 해당 보드게임의 더 상세한 정보를 담고 있는 </w:t>
       </w:r>
-      <w:r>
-        <w:rPr>
-          <w:sz w:val="24"/>
-          <w:szCs w:val="28"/>
-        </w:rPr>
-        <w:t xml:space="preserve">BoardGameGeek </w:t>
-      </w:r>
-      <w:r>
-        <w:rPr>
-          <w:rFonts w:hint="eastAsia"/>
-          <w:sz w:val="24"/>
-          <w:szCs w:val="28"/>
-        </w:rPr>
-        <w:t>사이트로의 링크 정보도 제공하고 있기 때문에 크롤링으로 정보를 수집할 경우 유용하게 사용할 여지가 있음.</w:t>
+      <w:proofErr w:type="spellStart"/>
+      <w:r>
+        <w:rPr>
+          <w:sz w:val="24"/>
+          <w:szCs w:val="28"/>
+        </w:rPr>
+        <w:t>BoardGameGeek</w:t>
+      </w:r>
+      <w:proofErr w:type="spellEnd"/>
+      <w:r>
+        <w:rPr>
+          <w:sz w:val="24"/>
+          <w:szCs w:val="28"/>
+        </w:rPr>
+        <w:t xml:space="preserve"> </w:t>
+      </w:r>
+      <w:r>
+        <w:rPr>
+          <w:rFonts w:hint="eastAsia"/>
+          <w:sz w:val="24"/>
+          <w:szCs w:val="28"/>
+        </w:rPr>
+        <w:t xml:space="preserve">사이트로의 링크 정보도 제공하고 있기 때문에 </w:t>
+      </w:r>
+      <w:proofErr w:type="spellStart"/>
+      <w:r>
+        <w:rPr>
+          <w:rFonts w:hint="eastAsia"/>
+          <w:sz w:val="24"/>
+          <w:szCs w:val="28"/>
+        </w:rPr>
+        <w:t>크롤링으로</w:t>
+      </w:r>
+      <w:proofErr w:type="spellEnd"/>
+      <w:r>
+        <w:rPr>
+          <w:rFonts w:hint="eastAsia"/>
+          <w:sz w:val="24"/>
+          <w:szCs w:val="28"/>
+        </w:rPr>
+        <w:t xml:space="preserve"> 정보를 수집할 경우 유용하게 사용할 여지가 있음.</w:t>
       </w:r>
     </w:p>
     <w:p>
@@ -670,7 +733,6 @@
         </w:numPr>
         <w:ind w:leftChars="0"/>
         <w:rPr>
-          <w:rFonts w:hint="eastAsia"/>
           <w:sz w:val="24"/>
           <w:szCs w:val="28"/>
         </w:rPr>
@@ -780,16 +842,7 @@
           <w:sz w:val="28"/>
           <w:szCs w:val="32"/>
         </w:rPr>
-        <w:t>021.11.</w:t>
-      </w:r>
-      <w:r>
-        <w:rPr>
-          <w:b/>
-          <w:bCs/>
-          <w:sz w:val="28"/>
-          <w:szCs w:val="32"/>
-        </w:rPr>
-        <w:t>25</w:t>
+        <w:t>021.11.25</w:t>
       </w:r>
     </w:p>
     <w:p>
@@ -849,7 +902,15 @@
         <w:t>먼저</w:t>
       </w:r>
       <w:r>
-        <w:t xml:space="preserve"> 협업 필터링은 사용자들의 과거 경항이 미래에도 계속될 것이라는 전제를 이용한 알고리즘이다. 협업 필터링은 또다시 사용자 기반 협업 필터링과 아이템 기반 협업 필터링으로 나뉜다. 사용자 기반 협업 필터링은 사용자들의 기호를 분석하여 ‘A 사용자의 기호와 B 사용자의 기호가 서로 비슷하다면 A 사용자가 선호하는 아이템을 B 사용자도 선호할 것이다’라는 추측을 통해 추천하는 방식이다. 그리고 아이템 기반 협업 필터링은 ‘a 아이템을 선호하는 사용자와 b </w:t>
+        <w:t xml:space="preserve"> 협업 필터링은 사용자들의 과거 </w:t>
+      </w:r>
+      <w:proofErr w:type="spellStart"/>
+      <w:r>
+        <w:t>경항이</w:t>
+      </w:r>
+      <w:proofErr w:type="spellEnd"/>
+      <w:r>
+        <w:t xml:space="preserve"> 미래에도 계속될 것이라는 전제를 이용한 알고리즘이다. 협업 필터링은 또다시 사용자 기반 협업 필터링과 아이템 기반 협업 필터링으로 나뉜다. 사용자 기반 협업 필터링은 사용자들의 기호를 분석하여 ‘A 사용자의 기호와 B 사용자의 기호가 서로 비슷하다면 A 사용자가 선호하는 아이템을 B 사용자도 선호할 것이다’라는 추측을 통해 추천하는 방식이다. 그리고 아이템 기반 협업 필터링은 ‘a 아이템을 선호하는 사용자와 b </w:t>
       </w:r>
       <w:r>
         <w:rPr>
@@ -864,11 +925,11 @@
     <w:p>
       <w:pPr>
         <w:pStyle w:val="a9"/>
-        <w:rPr>
-          <w:rFonts w:hint="eastAsia"/>
-        </w:rPr>
-      </w:pPr>
-      <w:r>
+      </w:pPr>
+      <w:r>
+        <w:rPr>
+          <w:noProof/>
+        </w:rPr>
         <w:drawing>
           <wp:inline distT="0" distB="0" distL="0" distR="0" wp14:anchorId="7AB015D7" wp14:editId="29C5648E">
             <wp:extent cx="4286250" cy="2608034"/>
@@ -922,9 +983,6 @@
     <w:p>
       <w:pPr>
         <w:pStyle w:val="a9"/>
-        <w:rPr>
-          <w:rFonts w:hint="eastAsia"/>
-        </w:rPr>
       </w:pPr>
       <w:r>
         <w:rPr>
@@ -940,7 +998,6 @@
     <w:p>
       <w:pPr>
         <w:rPr>
-          <w:rFonts w:hint="eastAsia"/>
           <w:sz w:val="24"/>
           <w:szCs w:val="28"/>
         </w:rPr>
@@ -1115,34 +1172,7 @@
           <w:sz w:val="28"/>
           <w:szCs w:val="32"/>
         </w:rPr>
-        <w:t>021.1</w:t>
-      </w:r>
-      <w:r>
-        <w:rPr>
-          <w:b/>
-          <w:bCs/>
-          <w:sz w:val="28"/>
-          <w:szCs w:val="32"/>
-        </w:rPr>
-        <w:t>2</w:t>
-      </w:r>
-      <w:r>
-        <w:rPr>
-          <w:b/>
-          <w:bCs/>
-          <w:sz w:val="28"/>
-          <w:szCs w:val="32"/>
-        </w:rPr>
-        <w:t>.</w:t>
-      </w:r>
-      <w:r>
-        <w:rPr>
-          <w:b/>
-          <w:bCs/>
-          <w:sz w:val="28"/>
-          <w:szCs w:val="32"/>
-        </w:rPr>
-        <w:t>02</w:t>
+        <w:t>021.12.02</w:t>
       </w:r>
     </w:p>
     <w:p>
@@ -1207,6 +1237,9 @@
         <w:pStyle w:val="a9"/>
       </w:pPr>
       <w:r>
+        <w:rPr>
+          <w:noProof/>
+        </w:rPr>
         <w:drawing>
           <wp:inline distT="0" distB="0" distL="0" distR="0" wp14:anchorId="29CB4E85" wp14:editId="250AF098">
             <wp:extent cx="3924300" cy="2705100"/>
@@ -1271,7 +1304,6 @@
     <w:p>
       <w:pPr>
         <w:rPr>
-          <w:rFonts w:hint="eastAsia"/>
           <w:sz w:val="24"/>
           <w:szCs w:val="28"/>
         </w:rPr>
@@ -1313,7 +1345,25 @@
           <w:sz w:val="24"/>
           <w:szCs w:val="28"/>
         </w:rPr>
-        <w:t>문자열 간의 유사도를 계산하기 위해서는 먼저 문자를 벡터화하는 작업이 필요함.</w:t>
+        <w:t xml:space="preserve">문자열 간의 유사도를 계산하기 위해서는 먼저 문자를 </w:t>
+      </w:r>
+      <w:proofErr w:type="spellStart"/>
+      <w:r>
+        <w:rPr>
+          <w:rFonts w:hint="eastAsia"/>
+          <w:sz w:val="24"/>
+          <w:szCs w:val="28"/>
+        </w:rPr>
+        <w:t>벡터화하는</w:t>
+      </w:r>
+      <w:proofErr w:type="spellEnd"/>
+      <w:r>
+        <w:rPr>
+          <w:rFonts w:hint="eastAsia"/>
+          <w:sz w:val="24"/>
+          <w:szCs w:val="28"/>
+        </w:rPr>
+        <w:t xml:space="preserve"> 작업이 필요함.</w:t>
       </w:r>
       <w:r>
         <w:rPr>
@@ -1345,6 +1395,7 @@
         </w:rPr>
         <w:t xml:space="preserve">에서 제공하는 </w:t>
       </w:r>
+      <w:proofErr w:type="spellStart"/>
       <w:r>
         <w:rPr>
           <w:sz w:val="24"/>
@@ -1358,14 +1409,40 @@
           <w:sz w:val="24"/>
           <w:szCs w:val="28"/>
         </w:rPr>
-        <w:t xml:space="preserve">r 및 </w:t>
-      </w:r>
-      <w:r>
-        <w:rPr>
-          <w:sz w:val="24"/>
-          <w:szCs w:val="28"/>
-        </w:rPr>
-        <w:t>TfidfVectorizer, gen</w:t>
+        <w:t>r</w:t>
+      </w:r>
+      <w:proofErr w:type="spellEnd"/>
+      <w:r>
+        <w:rPr>
+          <w:rFonts w:hint="eastAsia"/>
+          <w:sz w:val="24"/>
+          <w:szCs w:val="28"/>
+        </w:rPr>
+        <w:t xml:space="preserve"> 및 </w:t>
+      </w:r>
+      <w:proofErr w:type="spellStart"/>
+      <w:r>
+        <w:rPr>
+          <w:sz w:val="24"/>
+          <w:szCs w:val="28"/>
+        </w:rPr>
+        <w:t>TfidfVectorizer</w:t>
+      </w:r>
+      <w:proofErr w:type="spellEnd"/>
+      <w:r>
+        <w:rPr>
+          <w:sz w:val="24"/>
+          <w:szCs w:val="28"/>
+        </w:rPr>
+        <w:t xml:space="preserve">, </w:t>
+      </w:r>
+      <w:proofErr w:type="spellStart"/>
+      <w:r>
+        <w:rPr>
+          <w:sz w:val="24"/>
+          <w:szCs w:val="28"/>
+        </w:rPr>
+        <w:t>gen</w:t>
       </w:r>
       <w:r>
         <w:rPr>
@@ -1382,6 +1459,7 @@
         </w:rPr>
         <w:t>im</w:t>
       </w:r>
+      <w:proofErr w:type="spellEnd"/>
       <w:r>
         <w:rPr>
           <w:rFonts w:hint="eastAsia"/>
@@ -1403,13 +1481,665 @@
           <w:sz w:val="24"/>
           <w:szCs w:val="28"/>
         </w:rPr>
-        <w:t xml:space="preserve"> 등을 고려해 볼 만 함.</w:t>
-      </w:r>
-    </w:p>
-    <w:p>
-      <w:pPr>
-        <w:rPr>
-          <w:rFonts w:hint="eastAsia"/>
+        <w:t xml:space="preserve"> 등을 고려해 볼 </w:t>
+      </w:r>
+      <w:proofErr w:type="gramStart"/>
+      <w:r>
+        <w:rPr>
+          <w:rFonts w:hint="eastAsia"/>
+          <w:sz w:val="24"/>
+          <w:szCs w:val="28"/>
+        </w:rPr>
+        <w:t>만 함</w:t>
+      </w:r>
+      <w:proofErr w:type="gramEnd"/>
+      <w:r>
+        <w:rPr>
+          <w:rFonts w:hint="eastAsia"/>
+          <w:sz w:val="24"/>
+          <w:szCs w:val="28"/>
+        </w:rPr>
+        <w:t>.</w:t>
+      </w:r>
+    </w:p>
+    <w:p>
+      <w:pPr>
+        <w:rPr>
+          <w:b/>
+          <w:bCs/>
+          <w:sz w:val="28"/>
+          <w:szCs w:val="32"/>
+        </w:rPr>
+      </w:pPr>
+      <w:r>
+        <w:rPr>
+          <w:rFonts w:hint="eastAsia"/>
+          <w:b/>
+          <w:bCs/>
+          <w:sz w:val="28"/>
+          <w:szCs w:val="32"/>
+        </w:rPr>
+        <w:t>2</w:t>
+      </w:r>
+      <w:r>
+        <w:rPr>
+          <w:b/>
+          <w:bCs/>
+          <w:sz w:val="28"/>
+          <w:szCs w:val="32"/>
+        </w:rPr>
+        <w:t>021.12.09</w:t>
+      </w:r>
+    </w:p>
+    <w:p>
+      <w:pPr>
+        <w:rPr>
+          <w:sz w:val="24"/>
+          <w:szCs w:val="28"/>
+        </w:rPr>
+      </w:pPr>
+      <w:r>
+        <w:rPr>
+          <w:rFonts w:hint="eastAsia"/>
+          <w:sz w:val="24"/>
+          <w:szCs w:val="28"/>
+        </w:rPr>
+        <w:t>프로젝트의 F</w:t>
+      </w:r>
+      <w:r>
+        <w:rPr>
+          <w:sz w:val="24"/>
+          <w:szCs w:val="28"/>
+        </w:rPr>
+        <w:t xml:space="preserve">ront-end </w:t>
+      </w:r>
+      <w:r>
+        <w:rPr>
+          <w:rFonts w:hint="eastAsia"/>
+          <w:sz w:val="24"/>
+          <w:szCs w:val="28"/>
+        </w:rPr>
+        <w:t xml:space="preserve">구현을 위해 </w:t>
+      </w:r>
+      <w:r>
+        <w:rPr>
+          <w:sz w:val="24"/>
+          <w:szCs w:val="28"/>
+        </w:rPr>
+        <w:t xml:space="preserve">Django </w:t>
+      </w:r>
+      <w:r>
+        <w:rPr>
+          <w:rFonts w:hint="eastAsia"/>
+          <w:sz w:val="24"/>
+          <w:szCs w:val="28"/>
+        </w:rPr>
+        <w:t>프레임워크에 관한 학습을 진행하였음.</w:t>
+      </w:r>
+      <w:r>
+        <w:rPr>
+          <w:sz w:val="24"/>
+          <w:szCs w:val="28"/>
+        </w:rPr>
+        <w:t xml:space="preserve"> Django</w:t>
+      </w:r>
+      <w:r>
+        <w:rPr>
+          <w:rFonts w:hint="eastAsia"/>
+          <w:sz w:val="24"/>
+          <w:szCs w:val="28"/>
+        </w:rPr>
+        <w:t>는 웹사이트를 편리하게 개발할 수 있도록 고안된 파이썬 웹 프레임워크로 오픈소스로 제공되어 다양한 커뮤니티로부터 정보를 얻을 수 있다는 특징이 있음.</w:t>
+      </w:r>
+      <w:r>
+        <w:rPr>
+          <w:sz w:val="24"/>
+          <w:szCs w:val="28"/>
+        </w:rPr>
+        <w:t xml:space="preserve"> Django</w:t>
+      </w:r>
+      <w:r>
+        <w:rPr>
+          <w:rFonts w:hint="eastAsia"/>
+          <w:sz w:val="24"/>
+          <w:szCs w:val="28"/>
+        </w:rPr>
+        <w:t>는 크게</w:t>
+      </w:r>
+      <w:r>
+        <w:rPr>
+          <w:sz w:val="24"/>
+          <w:szCs w:val="28"/>
+        </w:rPr>
+        <w:t xml:space="preserve"> </w:t>
+      </w:r>
+      <w:proofErr w:type="spellStart"/>
+      <w:r>
+        <w:rPr>
+          <w:sz w:val="24"/>
+          <w:szCs w:val="28"/>
+        </w:rPr>
+        <w:t>urls</w:t>
+      </w:r>
+      <w:proofErr w:type="spellEnd"/>
+      <w:r>
+        <w:rPr>
+          <w:sz w:val="24"/>
+          <w:szCs w:val="28"/>
+        </w:rPr>
+        <w:t>, views, models, templates</w:t>
+      </w:r>
+      <w:r>
+        <w:rPr>
+          <w:rFonts w:hint="eastAsia"/>
+          <w:sz w:val="24"/>
+          <w:szCs w:val="28"/>
+        </w:rPr>
+        <w:t xml:space="preserve">의 </w:t>
+      </w:r>
+      <w:r>
+        <w:rPr>
+          <w:sz w:val="24"/>
+          <w:szCs w:val="28"/>
+        </w:rPr>
+        <w:t>4</w:t>
+      </w:r>
+      <w:r>
+        <w:rPr>
+          <w:rFonts w:hint="eastAsia"/>
+          <w:sz w:val="24"/>
+          <w:szCs w:val="28"/>
+        </w:rPr>
+        <w:t>가지 구조로 나누어 볼 수 있음.</w:t>
+      </w:r>
+      <w:r>
+        <w:rPr>
+          <w:sz w:val="24"/>
+          <w:szCs w:val="28"/>
+        </w:rPr>
+        <w:t xml:space="preserve"> </w:t>
+      </w:r>
+      <w:proofErr w:type="spellStart"/>
+      <w:r>
+        <w:rPr>
+          <w:sz w:val="24"/>
+          <w:szCs w:val="28"/>
+        </w:rPr>
+        <w:t>Urls</w:t>
+      </w:r>
+      <w:proofErr w:type="spellEnd"/>
+      <w:r>
+        <w:rPr>
+          <w:rFonts w:hint="eastAsia"/>
+          <w:sz w:val="24"/>
+          <w:szCs w:val="28"/>
+        </w:rPr>
+        <w:t xml:space="preserve">는 </w:t>
+      </w:r>
+      <w:r>
+        <w:rPr>
+          <w:sz w:val="24"/>
+          <w:szCs w:val="28"/>
+        </w:rPr>
+        <w:t xml:space="preserve">python </w:t>
+      </w:r>
+      <w:r>
+        <w:rPr>
+          <w:rFonts w:hint="eastAsia"/>
+          <w:sz w:val="24"/>
+          <w:szCs w:val="28"/>
+        </w:rPr>
+        <w:t xml:space="preserve">코드로 이루어져 사용자의 </w:t>
+      </w:r>
+      <w:r>
+        <w:rPr>
+          <w:sz w:val="24"/>
+          <w:szCs w:val="28"/>
+        </w:rPr>
+        <w:t xml:space="preserve">HTTP </w:t>
+      </w:r>
+      <w:r>
+        <w:rPr>
+          <w:rFonts w:hint="eastAsia"/>
+          <w:sz w:val="24"/>
+          <w:szCs w:val="28"/>
+        </w:rPr>
+        <w:t xml:space="preserve">요청을 올바른 </w:t>
+      </w:r>
+      <w:proofErr w:type="spellStart"/>
+      <w:r>
+        <w:rPr>
+          <w:rFonts w:hint="eastAsia"/>
+          <w:sz w:val="24"/>
+          <w:szCs w:val="28"/>
+        </w:rPr>
+        <w:t>v</w:t>
+      </w:r>
+      <w:r>
+        <w:rPr>
+          <w:sz w:val="24"/>
+          <w:szCs w:val="28"/>
+        </w:rPr>
+        <w:t>eiw</w:t>
+      </w:r>
+      <w:proofErr w:type="spellEnd"/>
+      <w:r>
+        <w:rPr>
+          <w:rFonts w:hint="eastAsia"/>
+          <w:sz w:val="24"/>
+          <w:szCs w:val="28"/>
+        </w:rPr>
+        <w:t>들로 연</w:t>
+      </w:r>
+      <w:r>
+        <w:rPr>
+          <w:rFonts w:hint="eastAsia"/>
+          <w:sz w:val="24"/>
+          <w:szCs w:val="28"/>
+        </w:rPr>
+        <w:t>결해 주는 역할을 함.</w:t>
+      </w:r>
+      <w:r>
+        <w:rPr>
+          <w:sz w:val="24"/>
+          <w:szCs w:val="28"/>
+        </w:rPr>
+        <w:t xml:space="preserve"> Views</w:t>
+      </w:r>
+      <w:r>
+        <w:rPr>
+          <w:rFonts w:hint="eastAsia"/>
+          <w:sz w:val="24"/>
+          <w:szCs w:val="28"/>
+        </w:rPr>
+        <w:t xml:space="preserve"> 역시 </w:t>
+      </w:r>
+      <w:r>
+        <w:rPr>
+          <w:sz w:val="24"/>
+          <w:szCs w:val="28"/>
+        </w:rPr>
+        <w:t xml:space="preserve">python </w:t>
+      </w:r>
+      <w:r>
+        <w:rPr>
+          <w:rFonts w:hint="eastAsia"/>
+          <w:sz w:val="24"/>
+          <w:szCs w:val="28"/>
+        </w:rPr>
+        <w:t xml:space="preserve">코드로 이루어진 부분으로 </w:t>
+      </w:r>
+      <w:proofErr w:type="spellStart"/>
+      <w:r>
+        <w:rPr>
+          <w:sz w:val="24"/>
+          <w:szCs w:val="28"/>
+        </w:rPr>
+        <w:t>urls</w:t>
+      </w:r>
+      <w:proofErr w:type="spellEnd"/>
+      <w:r>
+        <w:rPr>
+          <w:rFonts w:hint="eastAsia"/>
+          <w:sz w:val="24"/>
+          <w:szCs w:val="28"/>
+        </w:rPr>
+        <w:t xml:space="preserve">로부터 받은 </w:t>
+      </w:r>
+      <w:r>
+        <w:rPr>
+          <w:sz w:val="24"/>
+          <w:szCs w:val="28"/>
+        </w:rPr>
+        <w:t xml:space="preserve">HTTP </w:t>
+      </w:r>
+      <w:r>
+        <w:rPr>
+          <w:rFonts w:hint="eastAsia"/>
+          <w:sz w:val="24"/>
+          <w:szCs w:val="28"/>
+        </w:rPr>
+        <w:t>요청에 대한 응답을 처리하는 부분임.</w:t>
+      </w:r>
+      <w:r>
+        <w:rPr>
+          <w:sz w:val="24"/>
+          <w:szCs w:val="28"/>
+        </w:rPr>
+        <w:t xml:space="preserve"> </w:t>
+      </w:r>
+      <w:r>
+        <w:rPr>
+          <w:rFonts w:hint="eastAsia"/>
+          <w:sz w:val="24"/>
+          <w:szCs w:val="28"/>
+        </w:rPr>
+        <w:t xml:space="preserve">이때 </w:t>
+      </w:r>
+      <w:r>
+        <w:rPr>
+          <w:sz w:val="24"/>
+          <w:szCs w:val="28"/>
+        </w:rPr>
+        <w:t>views</w:t>
+      </w:r>
+      <w:r>
+        <w:rPr>
+          <w:rFonts w:hint="eastAsia"/>
+          <w:sz w:val="24"/>
+          <w:szCs w:val="28"/>
+        </w:rPr>
+        <w:t>가 응답을 어떤 서식으로 보낼지 결정하기 위해 사용되는 부분이 t</w:t>
+      </w:r>
+      <w:r>
+        <w:rPr>
+          <w:sz w:val="24"/>
+          <w:szCs w:val="28"/>
+        </w:rPr>
+        <w:t>emplates</w:t>
+      </w:r>
+      <w:r>
+        <w:rPr>
+          <w:rFonts w:hint="eastAsia"/>
+          <w:sz w:val="24"/>
+          <w:szCs w:val="28"/>
+        </w:rPr>
+        <w:t>임.</w:t>
+      </w:r>
+      <w:r>
+        <w:rPr>
+          <w:sz w:val="24"/>
+          <w:szCs w:val="28"/>
+        </w:rPr>
+        <w:t xml:space="preserve"> </w:t>
+      </w:r>
+      <w:r>
+        <w:rPr>
+          <w:rFonts w:hint="eastAsia"/>
+          <w:sz w:val="24"/>
+          <w:szCs w:val="28"/>
+        </w:rPr>
+        <w:t>T</w:t>
+      </w:r>
+      <w:r>
+        <w:rPr>
+          <w:sz w:val="24"/>
+          <w:szCs w:val="28"/>
+        </w:rPr>
+        <w:t>emplates</w:t>
+      </w:r>
+      <w:r>
+        <w:rPr>
+          <w:rFonts w:hint="eastAsia"/>
+          <w:sz w:val="24"/>
+          <w:szCs w:val="28"/>
+        </w:rPr>
+        <w:t xml:space="preserve">는 주로 </w:t>
+      </w:r>
+      <w:r>
+        <w:rPr>
+          <w:sz w:val="24"/>
+          <w:szCs w:val="28"/>
+        </w:rPr>
+        <w:t xml:space="preserve">HTML </w:t>
+      </w:r>
+      <w:r>
+        <w:rPr>
+          <w:rFonts w:hint="eastAsia"/>
+          <w:sz w:val="24"/>
+          <w:szCs w:val="28"/>
+        </w:rPr>
+        <w:t>파일들로 구성되어 있음.</w:t>
+      </w:r>
+      <w:r>
+        <w:rPr>
+          <w:sz w:val="24"/>
+          <w:szCs w:val="28"/>
+        </w:rPr>
+        <w:t xml:space="preserve"> </w:t>
+      </w:r>
+      <w:r>
+        <w:rPr>
+          <w:rFonts w:hint="eastAsia"/>
+          <w:sz w:val="24"/>
+          <w:szCs w:val="28"/>
+        </w:rPr>
+        <w:t xml:space="preserve">마지막으로 </w:t>
+      </w:r>
+      <w:r>
+        <w:rPr>
+          <w:sz w:val="24"/>
+          <w:szCs w:val="28"/>
+        </w:rPr>
+        <w:t>models</w:t>
+      </w:r>
+      <w:r>
+        <w:rPr>
+          <w:rFonts w:hint="eastAsia"/>
+          <w:sz w:val="24"/>
+          <w:szCs w:val="28"/>
+        </w:rPr>
+        <w:t xml:space="preserve">는 </w:t>
+      </w:r>
+      <w:r>
+        <w:rPr>
+          <w:sz w:val="24"/>
+          <w:szCs w:val="28"/>
+        </w:rPr>
+        <w:t xml:space="preserve">python </w:t>
+      </w:r>
+      <w:r>
+        <w:rPr>
+          <w:rFonts w:hint="eastAsia"/>
+          <w:sz w:val="24"/>
+          <w:szCs w:val="28"/>
+        </w:rPr>
+        <w:t>코드로 이루어진 부분으로 주로 데이터베이스의 관리 작업과 관련된 일을 처리하는 역할을 함.</w:t>
+      </w:r>
+      <w:r>
+        <w:rPr>
+          <w:sz w:val="24"/>
+          <w:szCs w:val="28"/>
+        </w:rPr>
+        <w:t xml:space="preserve"> </w:t>
+      </w:r>
+      <w:r>
+        <w:rPr>
+          <w:rFonts w:hint="eastAsia"/>
+          <w:sz w:val="24"/>
+          <w:szCs w:val="28"/>
+        </w:rPr>
+        <w:t xml:space="preserve">이러한 </w:t>
+      </w:r>
+      <w:r>
+        <w:rPr>
+          <w:sz w:val="24"/>
+          <w:szCs w:val="28"/>
+        </w:rPr>
+        <w:t>Django</w:t>
+      </w:r>
+      <w:r>
+        <w:rPr>
+          <w:rFonts w:hint="eastAsia"/>
+          <w:sz w:val="24"/>
+          <w:szCs w:val="28"/>
+        </w:rPr>
+        <w:t>의 특성을 살펴봤을 때 데이터베이스에 보드게임 추천과 관련된 정보를 저장하고,</w:t>
+      </w:r>
+      <w:r>
+        <w:rPr>
+          <w:sz w:val="24"/>
+          <w:szCs w:val="28"/>
+        </w:rPr>
+        <w:t xml:space="preserve"> </w:t>
+      </w:r>
+      <w:r>
+        <w:rPr>
+          <w:rFonts w:hint="eastAsia"/>
+          <w:sz w:val="24"/>
+          <w:szCs w:val="28"/>
+        </w:rPr>
+        <w:t xml:space="preserve">해당 정보를 이용하여 사용자에게 추천 시스템을 제공하는 방식으로 본 프로젝트의 </w:t>
+      </w:r>
+      <w:r>
+        <w:rPr>
+          <w:sz w:val="24"/>
+          <w:szCs w:val="28"/>
+        </w:rPr>
+        <w:t>Front-end</w:t>
+      </w:r>
+      <w:r>
+        <w:rPr>
+          <w:rFonts w:hint="eastAsia"/>
+          <w:sz w:val="24"/>
+          <w:szCs w:val="28"/>
+        </w:rPr>
+        <w:t>를 구현한다면 괜찮을 것이라 생각함.</w:t>
+      </w:r>
+    </w:p>
+    <w:p>
+      <w:pPr>
+        <w:rPr>
+          <w:b/>
+          <w:bCs/>
+          <w:sz w:val="28"/>
+          <w:szCs w:val="32"/>
+        </w:rPr>
+      </w:pPr>
+      <w:r>
+        <w:rPr>
+          <w:rFonts w:hint="eastAsia"/>
+          <w:b/>
+          <w:bCs/>
+          <w:sz w:val="28"/>
+          <w:szCs w:val="32"/>
+        </w:rPr>
+        <w:t>2</w:t>
+      </w:r>
+      <w:r>
+        <w:rPr>
+          <w:b/>
+          <w:bCs/>
+          <w:sz w:val="28"/>
+          <w:szCs w:val="32"/>
+        </w:rPr>
+        <w:t>021.12.16</w:t>
+      </w:r>
+    </w:p>
+    <w:p>
+      <w:pPr>
+        <w:rPr>
+          <w:rFonts w:hint="eastAsia"/>
+          <w:sz w:val="24"/>
+          <w:szCs w:val="28"/>
+        </w:rPr>
+      </w:pPr>
+      <w:r>
+        <w:rPr>
+          <w:rFonts w:hint="eastAsia"/>
+          <w:sz w:val="24"/>
+          <w:szCs w:val="28"/>
+        </w:rPr>
+        <w:t>기본적인 추천 알고리즘의 틀을 작성함.</w:t>
+      </w:r>
+      <w:r>
+        <w:rPr>
+          <w:sz w:val="24"/>
+          <w:szCs w:val="28"/>
+        </w:rPr>
+        <w:t xml:space="preserve"> </w:t>
+      </w:r>
+      <w:r>
+        <w:rPr>
+          <w:rFonts w:hint="eastAsia"/>
+          <w:sz w:val="24"/>
+          <w:szCs w:val="28"/>
+        </w:rPr>
+        <w:t xml:space="preserve">현재는 </w:t>
+      </w:r>
+      <w:proofErr w:type="spellStart"/>
+      <w:r>
+        <w:rPr>
+          <w:rFonts w:hint="eastAsia"/>
+          <w:sz w:val="24"/>
+          <w:szCs w:val="28"/>
+        </w:rPr>
+        <w:t>B</w:t>
+      </w:r>
+      <w:r>
+        <w:rPr>
+          <w:sz w:val="24"/>
+          <w:szCs w:val="28"/>
+        </w:rPr>
+        <w:t>oardGameGeek</w:t>
+      </w:r>
+      <w:proofErr w:type="spellEnd"/>
+      <w:r>
+        <w:rPr>
+          <w:sz w:val="24"/>
+          <w:szCs w:val="28"/>
+        </w:rPr>
+        <w:t xml:space="preserve"> Reviews</w:t>
+      </w:r>
+      <w:r>
+        <w:rPr>
+          <w:sz w:val="24"/>
+          <w:szCs w:val="28"/>
+        </w:rPr>
+        <w:t xml:space="preserve"> </w:t>
+      </w:r>
+      <w:r>
+        <w:rPr>
+          <w:rFonts w:hint="eastAsia"/>
+          <w:sz w:val="24"/>
+          <w:szCs w:val="28"/>
+        </w:rPr>
+        <w:t>데이터셋의 보드게임 카테고리를 기준으로 각 보드게임 사의의 유사도를 계산할 수 있는 단계임.</w:t>
+      </w:r>
+      <w:r>
+        <w:rPr>
+          <w:sz w:val="24"/>
+          <w:szCs w:val="28"/>
+        </w:rPr>
+        <w:t xml:space="preserve"> </w:t>
+      </w:r>
+      <w:r>
+        <w:rPr>
+          <w:rFonts w:hint="eastAsia"/>
+          <w:sz w:val="24"/>
+          <w:szCs w:val="28"/>
+        </w:rPr>
+        <w:t xml:space="preserve">추가적으로 해당 데이터셋의 저작권 관련 라이선스를 조사하여 </w:t>
+      </w:r>
+      <w:proofErr w:type="spellStart"/>
+      <w:r>
+        <w:rPr>
+          <w:rFonts w:hint="eastAsia"/>
+          <w:sz w:val="24"/>
+          <w:szCs w:val="28"/>
+        </w:rPr>
+        <w:t>깃허브에</w:t>
+      </w:r>
+      <w:proofErr w:type="spellEnd"/>
+      <w:r>
+        <w:rPr>
+          <w:rFonts w:hint="eastAsia"/>
+          <w:sz w:val="24"/>
+          <w:szCs w:val="28"/>
+        </w:rPr>
+        <w:t xml:space="preserve"> 라이선스 파일을 추가하였음.</w:t>
+      </w:r>
+      <w:r>
+        <w:rPr>
+          <w:sz w:val="24"/>
+          <w:szCs w:val="28"/>
+        </w:rPr>
+        <w:t xml:space="preserve"> </w:t>
+      </w:r>
+    </w:p>
+    <w:p>
+      <w:pPr>
+        <w:rPr>
           <w:sz w:val="24"/>
           <w:szCs w:val="28"/>
         </w:rPr>
@@ -1982,6 +2712,7 @@
   <w:style w:type="character" w:default="1" w:styleId="a0">
     <w:name w:val="Default Paragraph Font"/>
     <w:uiPriority w:val="1"/>
+    <w:semiHidden/>
     <w:unhideWhenUsed/>
   </w:style>
   <w:style w:type="table" w:default="1" w:styleId="a1">

</xml_diff>